<commit_message>
updating project proposal doc to include task assignments and better definition of hypothesis
</commit_message>
<xml_diff>
--- a/project1_proposal_teamplatypus.docx
+++ b/project1_proposal_teamplatypus.docx
@@ -278,7 +278,49 @@
                 <w:ilvl w:val="0"/>
                 <w:numId w:val="0"/>
               </w:numPr>
+              <w:rPr>
+                <w:vertAlign w:val="subscript"/>
+              </w:rPr>
             </w:pPr>
+            <w:r>
+              <w:t>H</w:t>
+            </w:r>
+            <w:r>
+              <w:rPr>
+                <w:vertAlign w:val="subscript"/>
+              </w:rPr>
+              <w:t>o:</w:t>
+            </w:r>
+            <w:r>
+              <w:rPr>
+                <w:vertAlign w:val="subscript"/>
+              </w:rPr>
+              <w:t xml:space="preserve"> </w:t>
+            </w:r>
+            <w:r>
+              <w:t>Looking at wildfires across the United States, is there an increase in data breaches within that state?</w:t>
+            </w:r>
+          </w:p>
+          <w:p>
+            <w:pPr>
+              <w:pStyle w:val="ListNumber2"/>
+              <w:numPr>
+                <w:ilvl w:val="0"/>
+                <w:numId w:val="0"/>
+              </w:numPr>
+            </w:pPr>
+            <w:r>
+              <w:t>H</w:t>
+            </w:r>
+            <w:r>
+              <w:rPr>
+                <w:vertAlign w:val="subscript"/>
+              </w:rPr>
+              <w:t>a:</w:t>
+            </w:r>
+            <w:r>
+              <w:t xml:space="preserve"> </w:t>
+            </w:r>
             <w:r>
               <w:t>Looking at wildfire</w:t>
             </w:r>
@@ -292,7 +334,10 @@
               <w:t>,</w:t>
             </w:r>
             <w:r>
-              <w:t xml:space="preserve"> is there an increase in data breaches?</w:t>
+              <w:t xml:space="preserve"> is there an increase in data breaches</w:t>
+            </w:r>
+            <w:r>
+              <w:t xml:space="preserve"> within that state?</w:t>
             </w:r>
           </w:p>
         </w:tc>
@@ -337,19 +382,10 @@
             </w:pPr>
             <w:bookmarkStart w:id="1" w:name="_Hlk812648"/>
             <w:r>
-              <w:t>Does the wildfire location increase the number of data breaches in that location?</w:t>
+              <w:t xml:space="preserve">How large are the fires being considered? </w:t>
             </w:r>
-          </w:p>
-          <w:p>
-            <w:pPr>
-              <w:pStyle w:val="ListNumber"/>
-              <w:numPr>
-                <w:ilvl w:val="0"/>
-                <w:numId w:val="40"/>
-              </w:numPr>
-            </w:pPr>
             <w:r>
-              <w:t xml:space="preserve">How large are the fires being considered? </w:t>
+              <w:t>Wildfires defined as: &gt;= 100 acres</w:t>
             </w:r>
           </w:p>
         </w:tc>
@@ -365,6 +401,15 @@
             </w:pPr>
             <w:r>
               <w:t>How is data breach defined?</w:t>
+            </w:r>
+            <w:r>
+              <w:t xml:space="preserve"> Data Breaches defined as: </w:t>
+            </w:r>
+            <w:r>
+              <w:t>Incident that exposes confidential or protected information</w:t>
+            </w:r>
+            <w:r>
+              <w:t>.</w:t>
             </w:r>
           </w:p>
         </w:tc>
@@ -413,21 +458,7 @@
                 <w:rPr>
                   <w:rStyle w:val="Hyperlink"/>
                 </w:rPr>
-                <w:t>Cyber Security Breaches Data (</w:t>
-              </w:r>
-              <w:proofErr w:type="spellStart"/>
-              <w:r>
-                <w:rPr>
-                  <w:rStyle w:val="Hyperlink"/>
-                </w:rPr>
-                <w:t>kaggle</w:t>
-              </w:r>
-              <w:proofErr w:type="spellEnd"/>
-              <w:r>
-                <w:rPr>
-                  <w:rStyle w:val="Hyperlink"/>
-                </w:rPr>
-                <w:t>)</w:t>
+                <w:t>Cyber Security Breaches Data (kaggle)</w:t>
               </w:r>
             </w:hyperlink>
             <w:r>
@@ -466,9 +497,25 @@
     </w:tbl>
     <w:p>
       <w:pPr>
+        <w:spacing w:before="0" w:after="160" w:line="259" w:lineRule="auto"/>
+        <w:rPr>
+          <w:rFonts w:asciiTheme="majorHAnsi" w:eastAsiaTheme="majorEastAsia" w:hAnsiTheme="majorHAnsi" w:cstheme="majorBidi"/>
+          <w:b/>
+          <w:color w:val="107082" w:themeColor="accent2"/>
+          <w:sz w:val="36"/>
+          <w:szCs w:val="32"/>
+        </w:rPr>
+      </w:pPr>
+      <w:r>
+        <w:br w:type="page"/>
+      </w:r>
+    </w:p>
+    <w:p>
+      <w:pPr>
         <w:pStyle w:val="Heading1"/>
       </w:pPr>
       <w:r>
+        <w:lastRenderedPageBreak/>
         <w:t>Task Breakdown:</w:t>
       </w:r>
     </w:p>
@@ -502,7 +549,7 @@
               </w:numPr>
             </w:pPr>
             <w:r>
-              <w:t>Define the answers in ‘Questions to Answer’ section.</w:t>
+              <w:t>Clean data breach file – Lindsey</w:t>
             </w:r>
           </w:p>
           <w:p>
@@ -514,16 +561,10 @@
               </w:numPr>
             </w:pPr>
             <w:r>
-              <w:t>Find, p</w:t>
+              <w:t>Pull fire data</w:t>
             </w:r>
             <w:r>
-              <w:t>ull</w:t>
-            </w:r>
-            <w:r>
-              <w:t>,</w:t>
-            </w:r>
-            <w:r>
-              <w:t xml:space="preserve"> and clean data.</w:t>
+              <w:t xml:space="preserve"> – Pramod</w:t>
             </w:r>
           </w:p>
           <w:p>
@@ -535,7 +576,7 @@
               </w:numPr>
             </w:pPr>
             <w:r>
-              <w:t>Run analytics on both groups of datasets.</w:t>
+              <w:t>Put fire data into DF – Nader</w:t>
             </w:r>
           </w:p>
           <w:p>
@@ -547,11 +588,54 @@
               </w:numPr>
             </w:pPr>
             <w:r>
-              <w:t xml:space="preserve">Using statistical modeling find </w:t>
+              <w:t xml:space="preserve">Statistical </w:t>
             </w:r>
             <w:r>
-              <w:t>if there is correlation between the two datasets.</w:t>
+              <w:t>analysis - Emerald</w:t>
             </w:r>
+          </w:p>
+          <w:p>
+            <w:pPr>
+              <w:pStyle w:val="ListNumber"/>
+              <w:numPr>
+                <w:ilvl w:val="0"/>
+                <w:numId w:val="42"/>
+              </w:numPr>
+            </w:pPr>
+            <w:r>
+              <w:t>Create plots of data for comparison – Juan</w:t>
+            </w:r>
+          </w:p>
+          <w:p>
+            <w:pPr>
+              <w:pStyle w:val="ListNumber"/>
+              <w:numPr>
+                <w:ilvl w:val="0"/>
+                <w:numId w:val="42"/>
+              </w:numPr>
+            </w:pPr>
+            <w:r>
+              <w:t>Written analysis – Group</w:t>
+            </w:r>
+          </w:p>
+        </w:tc>
+      </w:tr>
+      <w:tr>
+        <w:trPr>
+          <w:trHeight w:val="297"/>
+        </w:trPr>
+        <w:tc>
+          <w:tcPr>
+            <w:tcW w:w="9620" w:type="dxa"/>
+          </w:tcPr>
+          <w:p>
+            <w:pPr>
+              <w:pStyle w:val="ListNumber"/>
+              <w:numPr>
+                <w:ilvl w:val="0"/>
+                <w:numId w:val="0"/>
+              </w:numPr>
+            </w:pPr>
           </w:p>
         </w:tc>
       </w:tr>
@@ -922,10 +1006,11 @@
   <w:abstractNum w:abstractNumId="0" w15:restartNumberingAfterBreak="0">
     <w:nsid w:val="FFFFFF7F"/>
     <w:multiLevelType w:val="singleLevel"/>
-    <w:tmpl w:val="3C2855E8"/>
+    <w:tmpl w:val="41EE9CC2"/>
     <w:lvl w:ilvl="0">
       <w:start w:val="1"/>
       <w:numFmt w:val="decimal"/>
+      <w:pStyle w:val="ListNumber2"/>
       <w:lvlText w:val="%1."/>
       <w:lvlJc w:val="left"/>
       <w:pPr>
@@ -958,10 +1043,11 @@
   <w:abstractNum w:abstractNumId="2" w15:restartNumberingAfterBreak="0">
     <w:nsid w:val="FFFFFF88"/>
     <w:multiLevelType w:val="singleLevel"/>
-    <w:tmpl w:val="EE34F564"/>
+    <w:tmpl w:val="9904A178"/>
     <w:lvl w:ilvl="0">
       <w:start w:val="1"/>
       <w:numFmt w:val="decimal"/>
+      <w:pStyle w:val="ListNumber"/>
       <w:lvlText w:val="%1."/>
       <w:lvlJc w:val="left"/>
       <w:pPr>
@@ -4344,6 +4430,155 @@
     </w:lvl>
   </w:abstractNum>
   <w:abstractNum w:abstractNumId="37" w15:restartNumberingAfterBreak="0">
+    <w:nsid w:val="7B76224F"/>
+    <w:multiLevelType w:val="multilevel"/>
+    <w:tmpl w:val="CB9A4FA0"/>
+    <w:lvl w:ilvl="0">
+      <w:start w:val="1"/>
+      <w:numFmt w:val="bullet"/>
+      <w:lvlText w:val=""/>
+      <w:lvlJc w:val="left"/>
+      <w:pPr>
+        <w:tabs>
+          <w:tab w:val="num" w:pos="720"/>
+        </w:tabs>
+        <w:ind w:left="720" w:hanging="360"/>
+      </w:pPr>
+      <w:rPr>
+        <w:rFonts w:ascii="Symbol" w:hAnsi="Symbol" w:hint="default"/>
+        <w:sz w:val="20"/>
+      </w:rPr>
+    </w:lvl>
+    <w:lvl w:ilvl="1" w:tentative="1">
+      <w:start w:val="1"/>
+      <w:numFmt w:val="bullet"/>
+      <w:lvlText w:val="o"/>
+      <w:lvlJc w:val="left"/>
+      <w:pPr>
+        <w:tabs>
+          <w:tab w:val="num" w:pos="1440"/>
+        </w:tabs>
+        <w:ind w:left="1440" w:hanging="360"/>
+      </w:pPr>
+      <w:rPr>
+        <w:rFonts w:ascii="Courier New" w:hAnsi="Courier New" w:hint="default"/>
+        <w:sz w:val="20"/>
+      </w:rPr>
+    </w:lvl>
+    <w:lvl w:ilvl="2" w:tentative="1">
+      <w:start w:val="1"/>
+      <w:numFmt w:val="bullet"/>
+      <w:lvlText w:val=""/>
+      <w:lvlJc w:val="left"/>
+      <w:pPr>
+        <w:tabs>
+          <w:tab w:val="num" w:pos="2160"/>
+        </w:tabs>
+        <w:ind w:left="2160" w:hanging="360"/>
+      </w:pPr>
+      <w:rPr>
+        <w:rFonts w:ascii="Wingdings" w:hAnsi="Wingdings" w:hint="default"/>
+        <w:sz w:val="20"/>
+      </w:rPr>
+    </w:lvl>
+    <w:lvl w:ilvl="3" w:tentative="1">
+      <w:start w:val="1"/>
+      <w:numFmt w:val="bullet"/>
+      <w:lvlText w:val=""/>
+      <w:lvlJc w:val="left"/>
+      <w:pPr>
+        <w:tabs>
+          <w:tab w:val="num" w:pos="2880"/>
+        </w:tabs>
+        <w:ind w:left="2880" w:hanging="360"/>
+      </w:pPr>
+      <w:rPr>
+        <w:rFonts w:ascii="Wingdings" w:hAnsi="Wingdings" w:hint="default"/>
+        <w:sz w:val="20"/>
+      </w:rPr>
+    </w:lvl>
+    <w:lvl w:ilvl="4" w:tentative="1">
+      <w:start w:val="1"/>
+      <w:numFmt w:val="bullet"/>
+      <w:lvlText w:val=""/>
+      <w:lvlJc w:val="left"/>
+      <w:pPr>
+        <w:tabs>
+          <w:tab w:val="num" w:pos="3600"/>
+        </w:tabs>
+        <w:ind w:left="3600" w:hanging="360"/>
+      </w:pPr>
+      <w:rPr>
+        <w:rFonts w:ascii="Wingdings" w:hAnsi="Wingdings" w:hint="default"/>
+        <w:sz w:val="20"/>
+      </w:rPr>
+    </w:lvl>
+    <w:lvl w:ilvl="5" w:tentative="1">
+      <w:start w:val="1"/>
+      <w:numFmt w:val="bullet"/>
+      <w:lvlText w:val=""/>
+      <w:lvlJc w:val="left"/>
+      <w:pPr>
+        <w:tabs>
+          <w:tab w:val="num" w:pos="4320"/>
+        </w:tabs>
+        <w:ind w:left="4320" w:hanging="360"/>
+      </w:pPr>
+      <w:rPr>
+        <w:rFonts w:ascii="Wingdings" w:hAnsi="Wingdings" w:hint="default"/>
+        <w:sz w:val="20"/>
+      </w:rPr>
+    </w:lvl>
+    <w:lvl w:ilvl="6" w:tentative="1">
+      <w:start w:val="1"/>
+      <w:numFmt w:val="bullet"/>
+      <w:lvlText w:val=""/>
+      <w:lvlJc w:val="left"/>
+      <w:pPr>
+        <w:tabs>
+          <w:tab w:val="num" w:pos="5040"/>
+        </w:tabs>
+        <w:ind w:left="5040" w:hanging="360"/>
+      </w:pPr>
+      <w:rPr>
+        <w:rFonts w:ascii="Wingdings" w:hAnsi="Wingdings" w:hint="default"/>
+        <w:sz w:val="20"/>
+      </w:rPr>
+    </w:lvl>
+    <w:lvl w:ilvl="7" w:tentative="1">
+      <w:start w:val="1"/>
+      <w:numFmt w:val="bullet"/>
+      <w:lvlText w:val=""/>
+      <w:lvlJc w:val="left"/>
+      <w:pPr>
+        <w:tabs>
+          <w:tab w:val="num" w:pos="5760"/>
+        </w:tabs>
+        <w:ind w:left="5760" w:hanging="360"/>
+      </w:pPr>
+      <w:rPr>
+        <w:rFonts w:ascii="Wingdings" w:hAnsi="Wingdings" w:hint="default"/>
+        <w:sz w:val="20"/>
+      </w:rPr>
+    </w:lvl>
+    <w:lvl w:ilvl="8" w:tentative="1">
+      <w:start w:val="1"/>
+      <w:numFmt w:val="bullet"/>
+      <w:lvlText w:val=""/>
+      <w:lvlJc w:val="left"/>
+      <w:pPr>
+        <w:tabs>
+          <w:tab w:val="num" w:pos="6480"/>
+        </w:tabs>
+        <w:ind w:left="6480" w:hanging="360"/>
+      </w:pPr>
+      <w:rPr>
+        <w:rFonts w:ascii="Wingdings" w:hAnsi="Wingdings" w:hint="default"/>
+        <w:sz w:val="20"/>
+      </w:rPr>
+    </w:lvl>
+  </w:abstractNum>
+  <w:abstractNum w:abstractNumId="38" w15:restartNumberingAfterBreak="0">
     <w:nsid w:val="7D101D07"/>
     <w:multiLevelType w:val="hybridMultilevel"/>
     <w:tmpl w:val="79DC4B2A"/>
@@ -4484,7 +4719,7 @@
     <w:abstractNumId w:val="26"/>
   </w:num>
   <w:num w:numId="18">
-    <w:abstractNumId w:val="37"/>
+    <w:abstractNumId w:val="38"/>
   </w:num>
   <w:num w:numId="19">
     <w:abstractNumId w:val="10"/>
@@ -4785,6 +5020,9 @@
     <w:lvlOverride w:ilvl="8">
       <w:startOverride w:val="1"/>
     </w:lvlOverride>
+  </w:num>
+  <w:num w:numId="47">
+    <w:abstractNumId w:val="37"/>
   </w:num>
   <w:numIdMacAtCleanup w:val="12"/>
 </w:numbering>
@@ -6000,6 +6238,18 @@
       <w:shd w:val="clear" w:color="auto" w:fill="E1DFDD"/>
     </w:rPr>
   </w:style>
+  <w:style w:type="character" w:styleId="FollowedHyperlink">
+    <w:name w:val="FollowedHyperlink"/>
+    <w:basedOn w:val="DefaultParagraphFont"/>
+    <w:uiPriority w:val="99"/>
+    <w:semiHidden/>
+    <w:unhideWhenUsed/>
+    <w:rsid w:val="00206128"/>
+    <w:rPr>
+      <w:color w:val="000000" w:themeColor="followedHyperlink"/>
+      <w:u w:val="single"/>
+    </w:rPr>
+  </w:style>
 </w:styles>
 </file>
 
@@ -6199,6 +6449,7 @@
   <w:rsids>
     <w:rsidRoot w:val="000F6281"/>
     <w:rsid w:val="000F6281"/>
+    <w:rsid w:val="00112AA1"/>
     <w:rsid w:val="006F5DEF"/>
     <w:rsid w:val="007B7AF7"/>
     <w:rsid w:val="00AD4E9C"/>
@@ -6875,6 +7126,14 @@
 </file>
 
 <file path=customXml/item1.xml><?xml version="1.0" encoding="utf-8"?>
+<p:properties xmlns:p="http://schemas.microsoft.com/office/2006/metadata/properties" xmlns:xsi="http://www.w3.org/2001/XMLSchema-instance" xmlns:pc="http://schemas.microsoft.com/office/infopath/2007/PartnerControls">
+  <documentManagement>
+    <MediaServiceKeyPoints xmlns="71af3243-3dd4-4a8d-8c0d-dd76da1f02a5" xsi:nil="true"/>
+  </documentManagement>
+</p:properties>
+</file>
+
+<file path=customXml/item2.xml><?xml version="1.0" encoding="utf-8"?>
 <?mso-contentType ?>
 <FormTemplates xmlns="http://schemas.microsoft.com/sharepoint/v3/contenttype/forms">
   <Display>DocumentLibraryForm</Display>
@@ -6883,15 +7142,11 @@
 </FormTemplates>
 </file>
 
-<file path=customXml/item2.xml><?xml version="1.0" encoding="utf-8"?>
-<p:properties xmlns:p="http://schemas.microsoft.com/office/2006/metadata/properties" xmlns:xsi="http://www.w3.org/2001/XMLSchema-instance" xmlns:pc="http://schemas.microsoft.com/office/infopath/2007/PartnerControls">
-  <documentManagement>
-    <MediaServiceKeyPoints xmlns="71af3243-3dd4-4a8d-8c0d-dd76da1f02a5" xsi:nil="true"/>
-  </documentManagement>
-</p:properties>
+<file path=customXml/item3.xml><?xml version="1.0" encoding="utf-8"?>
+<b:Sources xmlns:b="http://schemas.openxmlformats.org/officeDocument/2006/bibliography" xmlns="http://schemas.openxmlformats.org/officeDocument/2006/bibliography" SelectedStyle="\APASixthEditionOfficeOnline.xsl" StyleName="APA" Version="6"/>
 </file>
 
-<file path=customXml/item3.xml><?xml version="1.0" encoding="utf-8"?>
+<file path=customXml/item4.xml><?xml version="1.0" encoding="utf-8"?>
 <ct:contentTypeSchema xmlns:ct="http://schemas.microsoft.com/office/2006/metadata/contentType" xmlns:ma="http://schemas.microsoft.com/office/2006/metadata/properties/metaAttributes" ct:_="" ma:_="" ma:contentTypeName="Document" ma:contentTypeID="0x01010079F111ED35F8CC479449609E8A0923A6" ma:contentTypeVersion="11" ma:contentTypeDescription="Create a new document." ma:contentTypeScope="" ma:versionID="9677210f24a1be23c92c90fd886aa0aa">
   <xsd:schema xmlns:xsd="http://www.w3.org/2001/XMLSchema" xmlns:xs="http://www.w3.org/2001/XMLSchema" xmlns:p="http://schemas.microsoft.com/office/2006/metadata/properties" xmlns:ns2="71af3243-3dd4-4a8d-8c0d-dd76da1f02a5" xmlns:ns3="16c05727-aa75-4e4a-9b5f-8a80a1165891" targetNamespace="http://schemas.microsoft.com/office/2006/metadata/properties" ma:root="true" ma:fieldsID="60e05723c5c1908df1a1a4ebf11d344e" ns2:_="" ns3:_="">
     <xsd:import namespace="71af3243-3dd4-4a8d-8c0d-dd76da1f02a5"/>
@@ -7102,19 +7357,7 @@
 </ct:contentTypeSchema>
 </file>
 
-<file path=customXml/item4.xml><?xml version="1.0" encoding="utf-8"?>
-<b:Sources xmlns:b="http://schemas.openxmlformats.org/officeDocument/2006/bibliography" xmlns="http://schemas.openxmlformats.org/officeDocument/2006/bibliography" SelectedStyle="\APASixthEditionOfficeOnline.xsl" StyleName="APA" Version="6"/>
-</file>
-
 <file path=customXml/itemProps1.xml><?xml version="1.0" encoding="utf-8"?>
-<ds:datastoreItem xmlns:ds="http://schemas.openxmlformats.org/officeDocument/2006/customXml" ds:itemID="{89E3B718-8B27-48AF-8E10-37ABDC429EC0}">
-  <ds:schemaRefs>
-    <ds:schemaRef ds:uri="http://schemas.microsoft.com/sharepoint/v3/contenttype/forms"/>
-  </ds:schemaRefs>
-</ds:datastoreItem>
-</file>
-
-<file path=customXml/itemProps2.xml><?xml version="1.0" encoding="utf-8"?>
 <ds:datastoreItem xmlns:ds="http://schemas.openxmlformats.org/officeDocument/2006/customXml" ds:itemID="{F2AE156F-FAD6-48D0-AB60-1722333C8362}">
   <ds:schemaRefs>
     <ds:schemaRef ds:uri="http://schemas.microsoft.com/office/2006/metadata/properties"/>
@@ -7124,7 +7367,23 @@
 </ds:datastoreItem>
 </file>
 
+<file path=customXml/itemProps2.xml><?xml version="1.0" encoding="utf-8"?>
+<ds:datastoreItem xmlns:ds="http://schemas.openxmlformats.org/officeDocument/2006/customXml" ds:itemID="{89E3B718-8B27-48AF-8E10-37ABDC429EC0}">
+  <ds:schemaRefs>
+    <ds:schemaRef ds:uri="http://schemas.microsoft.com/sharepoint/v3/contenttype/forms"/>
+  </ds:schemaRefs>
+</ds:datastoreItem>
+</file>
+
 <file path=customXml/itemProps3.xml><?xml version="1.0" encoding="utf-8"?>
+<ds:datastoreItem xmlns:ds="http://schemas.openxmlformats.org/officeDocument/2006/customXml" ds:itemID="{ACB0036D-8DA9-4D7D-BF06-842080EC8FEB}">
+  <ds:schemaRefs>
+    <ds:schemaRef ds:uri="http://schemas.openxmlformats.org/officeDocument/2006/bibliography"/>
+  </ds:schemaRefs>
+</ds:datastoreItem>
+</file>
+
+<file path=customXml/itemProps4.xml><?xml version="1.0" encoding="utf-8"?>
 <ds:datastoreItem xmlns:ds="http://schemas.openxmlformats.org/officeDocument/2006/customXml" ds:itemID="{459B6AF4-E925-4A75-A45E-1B6610FC1703}">
   <ds:schemaRefs>
     <ds:schemaRef ds:uri="http://schemas.microsoft.com/office/2006/metadata/contentType"/>
@@ -7141,12 +7400,4 @@
     <ds:schemaRef ds:uri="http://schemas.microsoft.com/internal/obd"/>
   </ds:schemaRefs>
 </ds:datastoreItem>
-</file>
-
-<file path=customXml/itemProps4.xml><?xml version="1.0" encoding="utf-8"?>
-<ds:datastoreItem xmlns:ds="http://schemas.openxmlformats.org/officeDocument/2006/customXml" ds:itemID="{ACB0036D-8DA9-4D7D-BF06-842080EC8FEB}">
-  <ds:schemaRefs>
-    <ds:schemaRef ds:uri="http://schemas.openxmlformats.org/officeDocument/2006/bibliography"/>
-  </ds:schemaRefs>
-</ds:datastoreItem>
 </file>
</xml_diff>

<commit_message>
updated project proposal doc with detailed questions to answer in our analysis
</commit_message>
<xml_diff>
--- a/project1_proposal_teamplatypus.docx
+++ b/project1_proposal_teamplatypus.docx
@@ -298,7 +298,16 @@
               <w:t xml:space="preserve"> </w:t>
             </w:r>
             <w:r>
-              <w:t>Looking at wildfires across the United States, is there an increase in data breaches within that state?</w:t>
+              <w:t>Looking at wildfires across the United States,</w:t>
+            </w:r>
+            <w:r>
+              <w:t xml:space="preserve"> between xx and xx, </w:t>
+            </w:r>
+            <w:r>
+              <w:t>there is no change in data breaches within that state</w:t>
+            </w:r>
+            <w:r>
+              <w:t>.</w:t>
             </w:r>
           </w:p>
           <w:p>
@@ -334,10 +343,28 @@
               <w:t>,</w:t>
             </w:r>
             <w:r>
-              <w:t xml:space="preserve"> is there an increase in data breaches</w:t>
+              <w:t xml:space="preserve"> </w:t>
             </w:r>
             <w:r>
-              <w:t xml:space="preserve"> within that state?</w:t>
+              <w:t>between xx and xx</w:t>
+            </w:r>
+            <w:r>
+              <w:t>,</w:t>
+            </w:r>
+            <w:r>
+              <w:t xml:space="preserve"> there </w:t>
+            </w:r>
+            <w:r>
+              <w:t xml:space="preserve">is </w:t>
+            </w:r>
+            <w:r>
+              <w:t>an increase in data breaches</w:t>
+            </w:r>
+            <w:r>
+              <w:t xml:space="preserve"> within that state</w:t>
+            </w:r>
+            <w:r>
+              <w:t>.</w:t>
             </w:r>
           </w:p>
         </w:tc>
@@ -384,32 +411,134 @@
             <w:r>
               <w:t xml:space="preserve">How large are the fires being considered? </w:t>
             </w:r>
-            <w:r>
-              <w:t>Wildfires defined as: &gt;= 100 acres</w:t>
-            </w:r>
           </w:p>
-        </w:tc>
-      </w:tr>
-      <w:tr>
-        <w:tc>
-          <w:tcPr>
-            <w:tcW w:w="9620" w:type="dxa"/>
-          </w:tcPr>
           <w:p>
             <w:pPr>
               <w:pStyle w:val="ListNumber"/>
+              <w:numPr>
+                <w:ilvl w:val="0"/>
+                <w:numId w:val="40"/>
+              </w:numPr>
             </w:pPr>
             <w:r>
-              <w:t>How is data breach defined?</w:t>
+              <w:t xml:space="preserve">How is data breach defined? </w:t>
+            </w:r>
+          </w:p>
+          <w:p>
+            <w:pPr>
+              <w:pStyle w:val="ListNumber"/>
+              <w:numPr>
+                <w:ilvl w:val="0"/>
+                <w:numId w:val="40"/>
+              </w:numPr>
+            </w:pPr>
+            <w:r>
+              <w:t>Where did the most</w:t>
             </w:r>
             <w:r>
-              <w:t xml:space="preserve"> Data Breaches defined as: </w:t>
+              <w:t xml:space="preserve"> &amp; least</w:t>
             </w:r>
             <w:r>
-              <w:t>Incident that exposes confidential or protected information</w:t>
+              <w:t xml:space="preserve"> fires occur?</w:t>
+            </w:r>
+          </w:p>
+          <w:p>
+            <w:pPr>
+              <w:pStyle w:val="ListNumber"/>
+              <w:numPr>
+                <w:ilvl w:val="0"/>
+                <w:numId w:val="40"/>
+              </w:numPr>
+            </w:pPr>
+            <w:r>
+              <w:t>Where were the largest fires?</w:t>
+            </w:r>
+          </w:p>
+          <w:p>
+            <w:pPr>
+              <w:pStyle w:val="ListNumber"/>
+              <w:numPr>
+                <w:ilvl w:val="0"/>
+                <w:numId w:val="40"/>
+              </w:numPr>
+            </w:pPr>
+            <w:r>
+              <w:t xml:space="preserve">Where did the most </w:t>
             </w:r>
             <w:r>
-              <w:t>.</w:t>
+              <w:t xml:space="preserve">&amp; least </w:t>
+            </w:r>
+            <w:r>
+              <w:t>data breaches occur?</w:t>
+            </w:r>
+          </w:p>
+          <w:p>
+            <w:pPr>
+              <w:pStyle w:val="ListNumber"/>
+              <w:numPr>
+                <w:ilvl w:val="0"/>
+                <w:numId w:val="40"/>
+              </w:numPr>
+            </w:pPr>
+            <w:r>
+              <w:t>What is the ‘normal’ ratio of data breaches?</w:t>
+            </w:r>
+          </w:p>
+          <w:p>
+            <w:pPr>
+              <w:pStyle w:val="ListNumber"/>
+              <w:numPr>
+                <w:ilvl w:val="0"/>
+                <w:numId w:val="40"/>
+              </w:numPr>
+            </w:pPr>
+            <w:r>
+              <w:t>How long</w:t>
+            </w:r>
+            <w:r>
+              <w:t xml:space="preserve"> before and/or after a fire will we be considering as acceptable for indicators of increased data breaches?</w:t>
+            </w:r>
+          </w:p>
+          <w:p>
+            <w:pPr>
+              <w:pStyle w:val="ListNumber"/>
+              <w:numPr>
+                <w:ilvl w:val="0"/>
+                <w:numId w:val="40"/>
+              </w:numPr>
+            </w:pPr>
+            <w:r>
+              <w:t>How many data breaches occur outside of this range?</w:t>
+            </w:r>
+          </w:p>
+          <w:p>
+            <w:pPr>
+              <w:pStyle w:val="ListNumber"/>
+              <w:numPr>
+                <w:ilvl w:val="0"/>
+                <w:numId w:val="40"/>
+              </w:numPr>
+            </w:pPr>
+            <w:r>
+              <w:t>How many data breaches occur inside of this range?</w:t>
+            </w:r>
+          </w:p>
+          <w:p>
+            <w:pPr>
+              <w:pStyle w:val="ListNumber"/>
+              <w:numPr>
+                <w:ilvl w:val="0"/>
+                <w:numId w:val="40"/>
+              </w:numPr>
+            </w:pPr>
+            <w:r>
+              <w:t>D</w:t>
+            </w:r>
+            <w:r>
+              <w:t>o the number of breaches go up or down</w:t>
+            </w:r>
+            <w:r>
+              <w:t>?</w:t>
             </w:r>
           </w:p>
         </w:tc>
@@ -421,6 +550,7 @@
         <w:pStyle w:val="Heading1"/>
       </w:pPr>
       <w:r>
+        <w:lastRenderedPageBreak/>
         <w:t>Datasets to Be Used:</w:t>
       </w:r>
     </w:p>
@@ -458,7 +588,33 @@
                 <w:rPr>
                   <w:rStyle w:val="Hyperlink"/>
                 </w:rPr>
-                <w:t>Cyber Security Breaches Data (kaggle)</w:t>
+                <w:t>Cyber Security</w:t>
+              </w:r>
+              <w:r>
+                <w:rPr>
+                  <w:rStyle w:val="Hyperlink"/>
+                </w:rPr>
+                <w:t xml:space="preserve"> </w:t>
+              </w:r>
+              <w:r>
+                <w:rPr>
+                  <w:rStyle w:val="Hyperlink"/>
+                </w:rPr>
+                <w:t>Breaches Data (</w:t>
+              </w:r>
+              <w:proofErr w:type="spellStart"/>
+              <w:r>
+                <w:rPr>
+                  <w:rStyle w:val="Hyperlink"/>
+                </w:rPr>
+                <w:t>kaggle</w:t>
+              </w:r>
+              <w:proofErr w:type="spellEnd"/>
+              <w:r>
+                <w:rPr>
+                  <w:rStyle w:val="Hyperlink"/>
+                </w:rPr>
+                <w:t>)</w:t>
               </w:r>
             </w:hyperlink>
             <w:r>
@@ -479,17 +635,73 @@
                 <w:ilvl w:val="0"/>
                 <w:numId w:val="0"/>
               </w:numPr>
+              <w:rPr>
+                <w:strike/>
+              </w:rPr>
             </w:pPr>
             <w:hyperlink r:id="rId12" w:anchor="properties" w:history="1">
               <w:r>
                 <w:rPr>
                   <w:rStyle w:val="Hyperlink"/>
+                  <w:strike/>
                 </w:rPr>
                 <w:t>Data for currently active wildfires across the U.S (aerisweather.com)</w:t>
               </w:r>
             </w:hyperlink>
             <w:r>
+              <w:rPr>
+                <w:strike/>
+              </w:rPr>
               <w:t xml:space="preserve"> </w:t>
+            </w:r>
+          </w:p>
+          <w:p>
+            <w:pPr>
+              <w:pStyle w:val="ListNumber"/>
+              <w:numPr>
+                <w:ilvl w:val="0"/>
+                <w:numId w:val="0"/>
+              </w:numPr>
+            </w:pPr>
+            <w:hyperlink r:id="rId13" w:history="1">
+              <w:r>
+                <w:rPr>
+                  <w:rStyle w:val="Hyperlink"/>
+                </w:rPr>
+                <w:t>https://www.fema.gov/about/op</w:t>
+              </w:r>
+              <w:r>
+                <w:rPr>
+                  <w:rStyle w:val="Hyperlink"/>
+                </w:rPr>
+                <w:t>e</w:t>
+              </w:r>
+              <w:r>
+                <w:rPr>
+                  <w:rStyle w:val="Hyperlink"/>
+                </w:rPr>
+                <w:t>nfema/api</w:t>
+              </w:r>
+            </w:hyperlink>
+            <w:r>
+              <w:rPr>
+                <w:color w:val="auto"/>
+              </w:rPr>
+              <w:t xml:space="preserve"> (</w:t>
+            </w:r>
+            <w:proofErr w:type="spellStart"/>
+            <w:r>
+              <w:rPr>
+                <w:color w:val="auto"/>
+              </w:rPr>
+              <w:t>Fema</w:t>
+            </w:r>
+            <w:proofErr w:type="spellEnd"/>
+            <w:r>
+              <w:rPr>
+                <w:color w:val="auto"/>
+              </w:rPr>
+              <w:t>)</w:t>
             </w:r>
           </w:p>
         </w:tc>
@@ -497,25 +709,9 @@
     </w:tbl>
     <w:p>
       <w:pPr>
-        <w:spacing w:before="0" w:after="160" w:line="259" w:lineRule="auto"/>
-        <w:rPr>
-          <w:rFonts w:asciiTheme="majorHAnsi" w:eastAsiaTheme="majorEastAsia" w:hAnsiTheme="majorHAnsi" w:cstheme="majorBidi"/>
-          <w:b/>
-          <w:color w:val="107082" w:themeColor="accent2"/>
-          <w:sz w:val="36"/>
-          <w:szCs w:val="32"/>
-        </w:rPr>
+        <w:pStyle w:val="Heading1"/>
       </w:pPr>
       <w:r>
-        <w:br w:type="page"/>
-      </w:r>
-    </w:p>
-    <w:p>
-      <w:pPr>
-        <w:pStyle w:val="Heading1"/>
-      </w:pPr>
-      <w:r>
-        <w:lastRenderedPageBreak/>
         <w:t>Task Breakdown:</w:t>
       </w:r>
     </w:p>
@@ -642,10 +838,10 @@
     </w:tbl>
     <w:p/>
     <w:sectPr>
-      <w:headerReference w:type="default" r:id="rId13"/>
-      <w:footerReference w:type="default" r:id="rId14"/>
-      <w:headerReference w:type="first" r:id="rId15"/>
-      <w:footerReference w:type="first" r:id="rId16"/>
+      <w:headerReference w:type="default" r:id="rId14"/>
+      <w:footerReference w:type="default" r:id="rId15"/>
+      <w:headerReference w:type="first" r:id="rId16"/>
+      <w:footerReference w:type="first" r:id="rId17"/>
       <w:pgSz w:w="12240" w:h="15840" w:code="1"/>
       <w:pgMar w:top="720" w:right="1080" w:bottom="720" w:left="1080" w:header="648" w:footer="432" w:gutter="0"/>
       <w:cols w:space="708"/>
@@ -1010,7 +1206,6 @@
     <w:lvl w:ilvl="0">
       <w:start w:val="1"/>
       <w:numFmt w:val="decimal"/>
-      <w:pStyle w:val="ListNumber2"/>
       <w:lvlText w:val="%1."/>
       <w:lvlJc w:val="left"/>
       <w:pPr>
@@ -1043,7 +1238,7 @@
   <w:abstractNum w:abstractNumId="2" w15:restartNumberingAfterBreak="0">
     <w:nsid w:val="FFFFFF88"/>
     <w:multiLevelType w:val="singleLevel"/>
-    <w:tmpl w:val="9904A178"/>
+    <w:tmpl w:val="3AE6D5DE"/>
     <w:lvl w:ilvl="0">
       <w:start w:val="1"/>
       <w:numFmt w:val="decimal"/>
@@ -6450,6 +6645,7 @@
     <w:rsidRoot w:val="000F6281"/>
     <w:rsid w:val="000F6281"/>
     <w:rsid w:val="00112AA1"/>
+    <w:rsid w:val="003619F2"/>
     <w:rsid w:val="006F5DEF"/>
     <w:rsid w:val="007B7AF7"/>
     <w:rsid w:val="00AD4E9C"/>
@@ -7126,14 +7322,6 @@
 </file>
 
 <file path=customXml/item1.xml><?xml version="1.0" encoding="utf-8"?>
-<p:properties xmlns:p="http://schemas.microsoft.com/office/2006/metadata/properties" xmlns:xsi="http://www.w3.org/2001/XMLSchema-instance" xmlns:pc="http://schemas.microsoft.com/office/infopath/2007/PartnerControls">
-  <documentManagement>
-    <MediaServiceKeyPoints xmlns="71af3243-3dd4-4a8d-8c0d-dd76da1f02a5" xsi:nil="true"/>
-  </documentManagement>
-</p:properties>
-</file>
-
-<file path=customXml/item2.xml><?xml version="1.0" encoding="utf-8"?>
 <?mso-contentType ?>
 <FormTemplates xmlns="http://schemas.microsoft.com/sharepoint/v3/contenttype/forms">
   <Display>DocumentLibraryForm</Display>
@@ -7142,11 +7330,15 @@
 </FormTemplates>
 </file>
 
-<file path=customXml/item3.xml><?xml version="1.0" encoding="utf-8"?>
-<b:Sources xmlns:b="http://schemas.openxmlformats.org/officeDocument/2006/bibliography" xmlns="http://schemas.openxmlformats.org/officeDocument/2006/bibliography" SelectedStyle="\APASixthEditionOfficeOnline.xsl" StyleName="APA" Version="6"/>
+<file path=customXml/item2.xml><?xml version="1.0" encoding="utf-8"?>
+<p:properties xmlns:p="http://schemas.microsoft.com/office/2006/metadata/properties" xmlns:xsi="http://www.w3.org/2001/XMLSchema-instance" xmlns:pc="http://schemas.microsoft.com/office/infopath/2007/PartnerControls">
+  <documentManagement>
+    <MediaServiceKeyPoints xmlns="71af3243-3dd4-4a8d-8c0d-dd76da1f02a5" xsi:nil="true"/>
+  </documentManagement>
+</p:properties>
 </file>
 
-<file path=customXml/item4.xml><?xml version="1.0" encoding="utf-8"?>
+<file path=customXml/item3.xml><?xml version="1.0" encoding="utf-8"?>
 <ct:contentTypeSchema xmlns:ct="http://schemas.microsoft.com/office/2006/metadata/contentType" xmlns:ma="http://schemas.microsoft.com/office/2006/metadata/properties/metaAttributes" ct:_="" ma:_="" ma:contentTypeName="Document" ma:contentTypeID="0x01010079F111ED35F8CC479449609E8A0923A6" ma:contentTypeVersion="11" ma:contentTypeDescription="Create a new document." ma:contentTypeScope="" ma:versionID="9677210f24a1be23c92c90fd886aa0aa">
   <xsd:schema xmlns:xsd="http://www.w3.org/2001/XMLSchema" xmlns:xs="http://www.w3.org/2001/XMLSchema" xmlns:p="http://schemas.microsoft.com/office/2006/metadata/properties" xmlns:ns2="71af3243-3dd4-4a8d-8c0d-dd76da1f02a5" xmlns:ns3="16c05727-aa75-4e4a-9b5f-8a80a1165891" targetNamespace="http://schemas.microsoft.com/office/2006/metadata/properties" ma:root="true" ma:fieldsID="60e05723c5c1908df1a1a4ebf11d344e" ns2:_="" ns3:_="">
     <xsd:import namespace="71af3243-3dd4-4a8d-8c0d-dd76da1f02a5"/>
@@ -7357,7 +7549,19 @@
 </ct:contentTypeSchema>
 </file>
 
+<file path=customXml/item4.xml><?xml version="1.0" encoding="utf-8"?>
+<b:Sources xmlns:b="http://schemas.openxmlformats.org/officeDocument/2006/bibliography" xmlns="http://schemas.openxmlformats.org/officeDocument/2006/bibliography" SelectedStyle="\APASixthEditionOfficeOnline.xsl" StyleName="APA" Version="6"/>
+</file>
+
 <file path=customXml/itemProps1.xml><?xml version="1.0" encoding="utf-8"?>
+<ds:datastoreItem xmlns:ds="http://schemas.openxmlformats.org/officeDocument/2006/customXml" ds:itemID="{89E3B718-8B27-48AF-8E10-37ABDC429EC0}">
+  <ds:schemaRefs>
+    <ds:schemaRef ds:uri="http://schemas.microsoft.com/sharepoint/v3/contenttype/forms"/>
+  </ds:schemaRefs>
+</ds:datastoreItem>
+</file>
+
+<file path=customXml/itemProps2.xml><?xml version="1.0" encoding="utf-8"?>
 <ds:datastoreItem xmlns:ds="http://schemas.openxmlformats.org/officeDocument/2006/customXml" ds:itemID="{F2AE156F-FAD6-48D0-AB60-1722333C8362}">
   <ds:schemaRefs>
     <ds:schemaRef ds:uri="http://schemas.microsoft.com/office/2006/metadata/properties"/>
@@ -7367,23 +7571,7 @@
 </ds:datastoreItem>
 </file>
 
-<file path=customXml/itemProps2.xml><?xml version="1.0" encoding="utf-8"?>
-<ds:datastoreItem xmlns:ds="http://schemas.openxmlformats.org/officeDocument/2006/customXml" ds:itemID="{89E3B718-8B27-48AF-8E10-37ABDC429EC0}">
-  <ds:schemaRefs>
-    <ds:schemaRef ds:uri="http://schemas.microsoft.com/sharepoint/v3/contenttype/forms"/>
-  </ds:schemaRefs>
-</ds:datastoreItem>
-</file>
-
 <file path=customXml/itemProps3.xml><?xml version="1.0" encoding="utf-8"?>
-<ds:datastoreItem xmlns:ds="http://schemas.openxmlformats.org/officeDocument/2006/customXml" ds:itemID="{ACB0036D-8DA9-4D7D-BF06-842080EC8FEB}">
-  <ds:schemaRefs>
-    <ds:schemaRef ds:uri="http://schemas.openxmlformats.org/officeDocument/2006/bibliography"/>
-  </ds:schemaRefs>
-</ds:datastoreItem>
-</file>
-
-<file path=customXml/itemProps4.xml><?xml version="1.0" encoding="utf-8"?>
 <ds:datastoreItem xmlns:ds="http://schemas.openxmlformats.org/officeDocument/2006/customXml" ds:itemID="{459B6AF4-E925-4A75-A45E-1B6610FC1703}">
   <ds:schemaRefs>
     <ds:schemaRef ds:uri="http://schemas.microsoft.com/office/2006/metadata/contentType"/>
@@ -7400,4 +7588,12 @@
     <ds:schemaRef ds:uri="http://schemas.microsoft.com/internal/obd"/>
   </ds:schemaRefs>
 </ds:datastoreItem>
+</file>
+
+<file path=customXml/itemProps4.xml><?xml version="1.0" encoding="utf-8"?>
+<ds:datastoreItem xmlns:ds="http://schemas.openxmlformats.org/officeDocument/2006/customXml" ds:itemID="{ACB0036D-8DA9-4D7D-BF06-842080EC8FEB}">
+  <ds:schemaRefs>
+    <ds:schemaRef ds:uri="http://schemas.openxmlformats.org/officeDocument/2006/bibliography"/>
+  </ds:schemaRefs>
+</ds:datastoreItem>
 </file>
</xml_diff>